<commit_message>
Oops - save first
</commit_message>
<xml_diff>
--- a/Experiments/UMLRelations/modelAssociations doc.docx
+++ b/Experiments/UMLRelations/modelAssociations doc.docx
@@ -25,7 +25,21 @@
     </w:p>
     <w:p>
       <w:r>
-        <w:t xml:space="preserve">In modeling threat/risk and other conceptual models we need a consistent and usable approach for modularization. This is impacted by UML structural considerations. </w:t>
+        <w:t>In modeling threat/risk</w:t>
+      </w:r>
+      <w:r>
+        <w:t>,</w:t>
+      </w:r>
+      <w:r>
+        <w:t xml:space="preserve"> other conceptual models </w:t>
+      </w:r>
+      <w:r>
+        <w:t xml:space="preserve">and any substantial architecture </w:t>
+      </w:r>
+      <w:bookmarkStart w:id="0" w:name="_GoBack"/>
+      <w:bookmarkEnd w:id="0"/>
+      <w:r>
+        <w:t xml:space="preserve">we need a consistent and usable approach for modularization. This is impacted by UML structural considerations. </w:t>
       </w:r>
     </w:p>
     <w:p>
@@ -269,8 +283,6 @@
       <w:r>
         <w:t>There is a work-around. Never make associations to external classes, subtype (or “equivalent” them instead. However, this introduces a lot of complexity.</w:t>
       </w:r>
-      <w:bookmarkStart w:id="0" w:name="_GoBack"/>
-      <w:bookmarkEnd w:id="0"/>
     </w:p>
     <w:p>
       <w:pPr>
@@ -306,6 +318,10 @@
     </w:p>
     <w:p>
       <w:r>
+        <w:rPr>
+          <w:noProof/>
+          <w:lang w:bidi="ar-SA"/>
+        </w:rPr>
         <w:drawing>
           <wp:inline distT="0" distB="0" distL="0" distR="0" wp14:anchorId="550CB267" wp14:editId="6324EF6F">
             <wp:extent cx="4676775" cy="2609850"/>
@@ -435,6 +451,10 @@
     </w:p>
     <w:p>
       <w:r>
+        <w:rPr>
+          <w:noProof/>
+          <w:lang w:bidi="ar-SA"/>
+        </w:rPr>
         <w:drawing>
           <wp:inline distT="0" distB="0" distL="0" distR="0" wp14:anchorId="1B02633F" wp14:editId="45A62D45">
             <wp:extent cx="152400" cy="152400"/>
@@ -506,6 +526,10 @@
     </w:p>
     <w:p>
       <w:r>
+        <w:rPr>
+          <w:noProof/>
+          <w:lang w:bidi="ar-SA"/>
+        </w:rPr>
         <w:drawing>
           <wp:inline distT="0" distB="0" distL="0" distR="0" wp14:anchorId="1323918D" wp14:editId="56938DC3">
             <wp:extent cx="152400" cy="152400"/>
@@ -659,6 +683,10 @@
     </w:p>
     <w:p>
       <w:r>
+        <w:rPr>
+          <w:noProof/>
+          <w:lang w:bidi="ar-SA"/>
+        </w:rPr>
         <w:drawing>
           <wp:inline distT="0" distB="0" distL="0" distR="0" wp14:anchorId="75B24CE0" wp14:editId="543C21D0">
             <wp:extent cx="152400" cy="152400"/>
@@ -725,6 +753,10 @@
     </w:p>
     <w:p>
       <w:r>
+        <w:rPr>
+          <w:noProof/>
+          <w:lang w:bidi="ar-SA"/>
+        </w:rPr>
         <w:drawing>
           <wp:inline distT="0" distB="0" distL="0" distR="0" wp14:anchorId="21EA0CBE" wp14:editId="2AF7A93F">
             <wp:extent cx="152400" cy="152400"/>
@@ -873,6 +905,10 @@
     </w:p>
     <w:p>
       <w:r>
+        <w:rPr>
+          <w:noProof/>
+          <w:lang w:bidi="ar-SA"/>
+        </w:rPr>
         <w:lastRenderedPageBreak/>
         <w:drawing>
           <wp:inline distT="0" distB="0" distL="0" distR="0" wp14:anchorId="7A248FA7" wp14:editId="67A7FB97">
@@ -1014,6 +1050,10 @@
     </w:p>
     <w:p>
       <w:r>
+        <w:rPr>
+          <w:noProof/>
+          <w:lang w:bidi="ar-SA"/>
+        </w:rPr>
         <w:drawing>
           <wp:inline distT="0" distB="0" distL="0" distR="0" wp14:anchorId="326BCEB6" wp14:editId="6CE5E372">
             <wp:extent cx="152400" cy="152400"/>
@@ -3118,6 +3158,7 @@
   <w:style w:type="character" w:default="1" w:styleId="DefaultParagraphFont">
     <w:name w:val="Default Paragraph Font"/>
     <w:uiPriority w:val="1"/>
+    <w:semiHidden/>
     <w:unhideWhenUsed/>
   </w:style>
   <w:style w:type="table" w:default="1" w:styleId="TableNormal">
@@ -4152,6 +4193,7 @@
   <w:style w:type="character" w:default="1" w:styleId="DefaultParagraphFont">
     <w:name w:val="Default Paragraph Font"/>
     <w:uiPriority w:val="1"/>
+    <w:semiHidden/>
     <w:unhideWhenUsed/>
   </w:style>
   <w:style w:type="table" w:default="1" w:styleId="TableNormal">
@@ -5012,7 +5054,7 @@
 </file>
 
 <file path=customXml/itemProps1.xml><?xml version="1.0" encoding="utf-8"?>
-<ds:datastoreItem xmlns:ds="http://schemas.openxmlformats.org/officeDocument/2006/customXml" ds:itemID="{B69C2682-911A-45FD-8C68-7A93E164C8AB}">
+<ds:datastoreItem xmlns:ds="http://schemas.openxmlformats.org/officeDocument/2006/customXml" ds:itemID="{5C496241-00A4-4F7D-A859-6E0DFD9060E1}">
   <ds:schemaRefs>
     <ds:schemaRef ds:uri="http://schemas.openxmlformats.org/officeDocument/2006/bibliography"/>
   </ds:schemaRefs>

</xml_diff>